<commit_message>
Add/update resource data for BiblicaStudyNotes
</commit_message>
<xml_diff>
--- a/eng/docx/01.content.docx
+++ b/eng/docx/01.content.docx
@@ -21,7 +21,7 @@
         <w:rPr>
           <w:b/>
         </w:rPr>
-        <w:t>Study Notes (Biblica)</w:t>
+        <w:t>Biblica Study Notes</w:t>
       </w:r>
       <w:r>
         <w:t xml:space="preserve"> is based on</w:t>
@@ -74,7 +74,7 @@
         <w:pStyle w:val="Heading1"/>
       </w:pPr>
       <w:r>
-        <w:t>Study Notes (Biblica)</w:t>
+        <w:t>Biblica Study Notes</w:t>
       </w:r>
     </w:p>
     <w:p>

</xml_diff>